<commit_message>
DAS exp6 writeup, PCPC exp2 writeup
</commit_message>
<xml_diff>
--- a/LabWork - Assignments/PCPF/Experiment 1/Aamir Ansari - PCPF Experiment 1.docx
+++ b/LabWork - Assignments/PCPF/Experiment 1/Aamir Ansari - PCPF Experiment 1.docx
@@ -1456,6 +1456,25 @@
         </w:rPr>
       </w:pPr>
       <w:r>
+        <w:rPr/>
+      </w:r>
+    </w:p>
+    <w:p>
+      <w:pPr>
+        <w:pStyle w:val="Normal"/>
+        <w:shd w:val="clear" w:color="auto" w:fill="FFFFFF"/>
+        <w:bidi w:val="0"/>
+        <w:spacing w:lineRule="auto" w:line="240"/>
+        <w:jc w:val="both"/>
+        <w:textAlignment w:val="baseline"/>
+        <w:rPr>
+          <w:rFonts w:ascii="Times New Roman" w:hAnsi="Times New Roman" w:eastAsia="Times New Roman" w:cs="Times New Roman"/>
+          <w:sz w:val="28"/>
+          <w:szCs w:val="28"/>
+          <w:lang w:val="en-IN"/>
+        </w:rPr>
+      </w:pPr>
+      <w:r>
         <w:rPr>
           <w:rFonts w:eastAsia="Times New Roman" w:cs="Times New Roman" w:ascii="Times New Roman" w:hAnsi="Times New Roman"/>
           <w:sz w:val="28"/>
@@ -1472,7 +1491,7 @@
           <w:numId w:val="0"/>
         </w:numPr>
         <w:bidi w:val="0"/>
-        <w:ind w:start="643" w:hanging="0"/>
+        <w:ind w:hanging="0"/>
         <w:jc w:val="start"/>
         <w:rPr>
           <w:rFonts w:ascii="Times New Roman" w:hAnsi="Times New Roman" w:cs="Times New Roman"/>
@@ -1490,7 +1509,7 @@
           <w:sz w:val="28"/>
           <w:szCs w:val="28"/>
         </w:rPr>
-        <w:t>4.</w:t>
+        <w:t xml:space="preserve">4. </w:t>
       </w:r>
       <w:r>
         <w:rPr>
@@ -1499,7 +1518,7 @@
           <w:sz w:val="28"/>
           <w:szCs w:val="28"/>
         </w:rPr>
-        <w:t xml:space="preserve"> When are constructors invoked? How are they different from functions?</w:t>
+        <w:t>When are constructors invoked? How are they different from functions?</w:t>
       </w:r>
     </w:p>
     <w:p>
@@ -1777,26 +1796,19 @@
           <w:ilvl w:val="0"/>
           <w:numId w:val="0"/>
         </w:numPr>
-        <w:shd w:val="clear" w:color="auto" w:fill="FFFFFF"/>
-        <w:bidi w:val="0"/>
-        <w:spacing w:lineRule="auto" w:line="240"/>
-        <w:ind w:start="720" w:hanging="0"/>
-        <w:jc w:val="both"/>
-        <w:textAlignment w:val="baseline"/>
-        <w:rPr>
-          <w:rFonts w:ascii="Times New Roman" w:hAnsi="Times New Roman" w:eastAsia="Times New Roman" w:cs="Times New Roman"/>
-          <w:sz w:val="28"/>
-          <w:szCs w:val="28"/>
-          <w:lang w:val="en-IN"/>
-        </w:rPr>
-      </w:pPr>
-      <w:r>
-        <w:rPr>
-          <w:rFonts w:eastAsia="Times New Roman" w:cs="Times New Roman" w:ascii="Times New Roman" w:hAnsi="Times New Roman"/>
-          <w:sz w:val="28"/>
-          <w:szCs w:val="28"/>
-          <w:lang w:val="en-IN"/>
-        </w:rPr>
+        <w:bidi w:val="0"/>
+        <w:ind w:hanging="0"/>
+        <w:jc w:val="start"/>
+        <w:rPr>
+          <w:rFonts w:ascii="Times New Roman" w:hAnsi="Times New Roman" w:cs="Times New Roman"/>
+          <w:b/>
+          <w:b/>
+          <w:sz w:val="28"/>
+          <w:szCs w:val="28"/>
+        </w:rPr>
+      </w:pPr>
+      <w:r>
+        <w:rPr/>
       </w:r>
     </w:p>
     <w:p>
@@ -1807,7 +1819,7 @@
           <w:numId w:val="0"/>
         </w:numPr>
         <w:bidi w:val="0"/>
-        <w:ind w:start="643" w:hanging="0"/>
+        <w:ind w:hanging="0"/>
         <w:jc w:val="start"/>
         <w:rPr>
           <w:rFonts w:ascii="Times New Roman" w:hAnsi="Times New Roman" w:cs="Times New Roman"/>
@@ -1834,7 +1846,16 @@
           <w:sz w:val="28"/>
           <w:szCs w:val="28"/>
         </w:rPr>
-        <w:t xml:space="preserve"> Explain the concept of constructor overloading.</w:t>
+        <w:t xml:space="preserve"> </w:t>
+      </w:r>
+      <w:r>
+        <w:rPr>
+          <w:rFonts w:cs="Times New Roman" w:ascii="Times New Roman" w:hAnsi="Times New Roman"/>
+          <w:b/>
+          <w:sz w:val="28"/>
+          <w:szCs w:val="28"/>
+        </w:rPr>
+        <w:t>Explain the concept of constructor overloading.</w:t>
       </w:r>
     </w:p>
     <w:p>
@@ -1895,7 +1916,7 @@
         </w:numPr>
         <w:bidi w:val="0"/>
         <w:spacing w:lineRule="auto" w:line="240" w:beforeAutospacing="1" w:after="75"/>
-        <w:ind w:start="720" w:hanging="0"/>
+        <w:ind w:hanging="0"/>
         <w:contextualSpacing/>
         <w:jc w:val="start"/>
         <w:rPr>
@@ -1912,6 +1933,7 @@
           <w:szCs w:val="24"/>
           <w:lang w:val="en-IN"/>
         </w:rPr>
+        <w:tab/>
         <w:t>Overloaded constructors must have the same name and different number of arguments</w:t>
       </w:r>
     </w:p>
@@ -7812,6 +7834,7 @@
       <w:rPr>
         <w:rFonts w:ascii="Liberation Serif" w:hAnsi="Liberation Serif" w:eastAsia="NSimSun" w:cs="Lucida Sans"/>
         <w:kern w:val="2"/>
+        <w:sz w:val="20"/>
         <w:szCs w:val="24"/>
         <w:lang w:val="en-IN" w:eastAsia="zh-CN" w:bidi="hi-IN"/>
       </w:rPr>

</xml_diff>

<commit_message>
PCPF exp1 pdf, OOPM exp3 pdf
</commit_message>
<xml_diff>
--- a/LabWork - Assignments/PCPF/Experiment 1/Aamir Ansari - PCPF Experiment 1.docx
+++ b/LabWork - Assignments/PCPF/Experiment 1/Aamir Ansari - PCPF Experiment 1.docx
@@ -129,7 +129,28 @@
         <w:tab/>
         <w:tab/>
         <w:tab/>
-        <w:t xml:space="preserve">  Batch A</w:t>
+        <w:t xml:space="preserve">  Batch </w:t>
+      </w:r>
+      <w:r>
+        <w:rPr>
+          <w:rFonts w:eastAsia="Roboto" w:cs="Times New Roman" w:ascii="Times New Roman" w:hAnsi="Times New Roman"/>
+          <w:b w:val="false"/>
+          <w:bCs w:val="false"/>
+          <w:sz w:val="28"/>
+          <w:szCs w:val="28"/>
+          <w:u w:val="none"/>
+        </w:rPr>
+        <w:t>A</w:t>
+      </w:r>
+      <w:r>
+        <w:rPr>
+          <w:rFonts w:eastAsia="Roboto" w:cs="Times New Roman" w:ascii="Times New Roman" w:hAnsi="Times New Roman"/>
+          <w:b/>
+          <w:bCs/>
+          <w:sz w:val="28"/>
+          <w:szCs w:val="28"/>
+          <w:u w:val="none"/>
+        </w:rPr>
         <w:tab/>
         <w:tab/>
         <w:tab/>
@@ -1456,7 +1477,12 @@
         </w:rPr>
       </w:pPr>
       <w:r>
-        <w:rPr/>
+        <w:rPr>
+          <w:rFonts w:eastAsia="Times New Roman" w:cs="Times New Roman" w:ascii="Times New Roman" w:hAnsi="Times New Roman"/>
+          <w:sz w:val="28"/>
+          <w:szCs w:val="28"/>
+          <w:lang w:val="en-IN"/>
+        </w:rPr>
       </w:r>
     </w:p>
     <w:p>
@@ -1491,7 +1517,7 @@
           <w:numId w:val="0"/>
         </w:numPr>
         <w:bidi w:val="0"/>
-        <w:ind w:hanging="0"/>
+        <w:ind w:start="0" w:hanging="0"/>
         <w:jc w:val="start"/>
         <w:rPr>
           <w:rFonts w:ascii="Times New Roman" w:hAnsi="Times New Roman" w:cs="Times New Roman"/>
@@ -1797,7 +1823,7 @@
           <w:numId w:val="0"/>
         </w:numPr>
         <w:bidi w:val="0"/>
-        <w:ind w:hanging="0"/>
+        <w:ind w:start="0" w:hanging="0"/>
         <w:jc w:val="start"/>
         <w:rPr>
           <w:rFonts w:ascii="Times New Roman" w:hAnsi="Times New Roman" w:cs="Times New Roman"/>
@@ -1808,7 +1834,12 @@
         </w:rPr>
       </w:pPr>
       <w:r>
-        <w:rPr/>
+        <w:rPr>
+          <w:rFonts w:cs="Times New Roman" w:ascii="Times New Roman" w:hAnsi="Times New Roman"/>
+          <w:b/>
+          <w:sz w:val="28"/>
+          <w:szCs w:val="28"/>
+        </w:rPr>
       </w:r>
     </w:p>
     <w:p>
@@ -1819,7 +1850,7 @@
           <w:numId w:val="0"/>
         </w:numPr>
         <w:bidi w:val="0"/>
-        <w:ind w:hanging="0"/>
+        <w:ind w:start="0" w:hanging="0"/>
         <w:jc w:val="start"/>
         <w:rPr>
           <w:rFonts w:ascii="Times New Roman" w:hAnsi="Times New Roman" w:cs="Times New Roman"/>
@@ -1846,16 +1877,7 @@
           <w:sz w:val="28"/>
           <w:szCs w:val="28"/>
         </w:rPr>
-        <w:t xml:space="preserve"> </w:t>
-      </w:r>
-      <w:r>
-        <w:rPr>
-          <w:rFonts w:cs="Times New Roman" w:ascii="Times New Roman" w:hAnsi="Times New Roman"/>
-          <w:b/>
-          <w:sz w:val="28"/>
-          <w:szCs w:val="28"/>
-        </w:rPr>
-        <w:t>Explain the concept of constructor overloading.</w:t>
+        <w:t xml:space="preserve"> Explain the concept of constructor overloading.</w:t>
       </w:r>
     </w:p>
     <w:p>
@@ -1916,7 +1938,7 @@
         </w:numPr>
         <w:bidi w:val="0"/>
         <w:spacing w:lineRule="auto" w:line="240" w:beforeAutospacing="1" w:after="75"/>
-        <w:ind w:hanging="0"/>
+        <w:ind w:start="0" w:hanging="0"/>
         <w:contextualSpacing/>
         <w:jc w:val="start"/>
         <w:rPr>

</xml_diff>